<commit_message>
P2 - ejercicios 1,2 y 3 terminados
</commit_message>
<xml_diff>
--- a/Primer_parcial/Segunda_Practica/Reporte_P2_2.docx
+++ b/Primer_parcial/Segunda_Practica/Reporte_P2_2.docx
@@ -4742,37 +4742,8 @@
       </w:r>
     </w:p>
     <w:p>
-      <w:pPr>
-        <w:pStyle w:val="Ttulo2"/>
-      </w:pPr>
-      <w:r>
-        <w:t>Ejercicio 2</w:t>
-      </w:r>
-    </w:p>
-    <w:p>
-      <w:pPr>
-        <w:pStyle w:val="Ttulo2"/>
-      </w:pPr>
-      <w:r>
-        <w:t>Ejercicio 3</w:t>
-      </w:r>
-    </w:p>
-    <w:p>
-      <w:proofErr w:type="spellStart"/>
-      <w:r>
-        <w:t>Selection</w:t>
-      </w:r>
-      <w:proofErr w:type="spellEnd"/>
-      <w:r>
-        <w:t xml:space="preserve"> </w:t>
-      </w:r>
-      <w:proofErr w:type="spellStart"/>
-      <w:r>
-        <w:t>sort</w:t>
-      </w:r>
-      <w:proofErr w:type="spellEnd"/>
-      <w:r>
-        <w:t xml:space="preserve"> implementado en Python 2.7</w:t>
+      <w:r>
+        <w:t>Selección de máximo y mínimo implementada en Python 2.7</w:t>
       </w:r>
     </w:p>
     <w:p>
@@ -4782,10 +4753,10 @@
           <w:lang w:val="en-US" w:eastAsia="en-US"/>
         </w:rPr>
         <w:drawing>
-          <wp:inline distT="0" distB="0" distL="0" distR="0" wp14:anchorId="63E83032" wp14:editId="6551BB53">
-            <wp:extent cx="4572000" cy="942975"/>
-            <wp:effectExtent l="0" t="0" r="0" b="9525"/>
-            <wp:docPr id="1" name="Imagen 1"/>
+          <wp:inline distT="0" distB="0" distL="0" distR="0" wp14:anchorId="5B14A1B3" wp14:editId="6BA973DC">
+            <wp:extent cx="2505075" cy="942975"/>
+            <wp:effectExtent l="0" t="0" r="9525" b="9525"/>
+            <wp:docPr id="5" name="Imagen 5"/>
             <wp:cNvGraphicFramePr>
               <a:graphicFrameLocks xmlns:a="http://schemas.openxmlformats.org/drawingml/2006/main" noChangeAspect="1"/>
             </wp:cNvGraphicFramePr>
@@ -4805,7 +4776,7 @@
                   <pic:spPr>
                     <a:xfrm>
                       <a:off x="0" y="0"/>
-                      <a:ext cx="4572000" cy="942975"/>
+                      <a:ext cx="2505075" cy="942975"/>
                     </a:xfrm>
                     <a:prstGeom prst="rect">
                       <a:avLst/>
@@ -4823,10 +4794,10 @@
           <w:lang w:val="en-US" w:eastAsia="en-US"/>
         </w:rPr>
         <w:drawing>
-          <wp:inline distT="0" distB="0" distL="0" distR="0" wp14:anchorId="67F506F5" wp14:editId="570AAE61">
-            <wp:extent cx="1962150" cy="666750"/>
-            <wp:effectExtent l="0" t="0" r="0" b="0"/>
-            <wp:docPr id="2" name="Imagen 2"/>
+          <wp:inline distT="0" distB="0" distL="0" distR="0" wp14:anchorId="112250D3" wp14:editId="193AB831">
+            <wp:extent cx="1990725" cy="638175"/>
+            <wp:effectExtent l="0" t="0" r="9525" b="9525"/>
+            <wp:docPr id="6" name="Imagen 6"/>
             <wp:cNvGraphicFramePr>
               <a:graphicFrameLocks xmlns:a="http://schemas.openxmlformats.org/drawingml/2006/main" noChangeAspect="1"/>
             </wp:cNvGraphicFramePr>
@@ -4846,7 +4817,7 @@
                   <pic:spPr>
                     <a:xfrm>
                       <a:off x="0" y="0"/>
-                      <a:ext cx="1962150" cy="666750"/>
+                      <a:ext cx="1990725" cy="638175"/>
                     </a:xfrm>
                     <a:prstGeom prst="rect">
                       <a:avLst/>
@@ -4864,10 +4835,10 @@
           <w:lang w:val="en-US" w:eastAsia="en-US"/>
         </w:rPr>
         <w:drawing>
-          <wp:inline distT="0" distB="0" distL="0" distR="0" wp14:anchorId="0D32F15D" wp14:editId="137EE624">
-            <wp:extent cx="1971675" cy="647700"/>
-            <wp:effectExtent l="0" t="0" r="9525" b="0"/>
-            <wp:docPr id="4" name="Imagen 4"/>
+          <wp:inline distT="0" distB="0" distL="0" distR="0" wp14:anchorId="60ECE43E" wp14:editId="593AB224">
+            <wp:extent cx="2794363" cy="647700"/>
+            <wp:effectExtent l="0" t="0" r="6350" b="0"/>
+            <wp:docPr id="7" name="Imagen 7"/>
             <wp:cNvGraphicFramePr>
               <a:graphicFrameLocks xmlns:a="http://schemas.openxmlformats.org/drawingml/2006/main" noChangeAspect="1"/>
             </wp:cNvGraphicFramePr>
@@ -4887,6 +4858,304 @@
                   <pic:spPr>
                     <a:xfrm>
                       <a:off x="0" y="0"/>
+                      <a:ext cx="2795698" cy="648009"/>
+                    </a:xfrm>
+                    <a:prstGeom prst="rect">
+                      <a:avLst/>
+                    </a:prstGeom>
+                  </pic:spPr>
+                </pic:pic>
+              </a:graphicData>
+            </a:graphic>
+          </wp:inline>
+        </w:drawing>
+      </w:r>
+      <w:r>
+        <w:rPr>
+          <w:noProof/>
+          <w:lang w:val="en-US" w:eastAsia="en-US"/>
+        </w:rPr>
+        <w:drawing>
+          <wp:inline distT="0" distB="0" distL="0" distR="0" wp14:anchorId="6C304310" wp14:editId="3883B1A2">
+            <wp:extent cx="1809750" cy="619125"/>
+            <wp:effectExtent l="0" t="0" r="0" b="9525"/>
+            <wp:docPr id="8" name="Imagen 8"/>
+            <wp:cNvGraphicFramePr>
+              <a:graphicFrameLocks xmlns:a="http://schemas.openxmlformats.org/drawingml/2006/main" noChangeAspect="1"/>
+            </wp:cNvGraphicFramePr>
+            <a:graphic xmlns:a="http://schemas.openxmlformats.org/drawingml/2006/main">
+              <a:graphicData uri="http://schemas.openxmlformats.org/drawingml/2006/picture">
+                <pic:pic xmlns:pic="http://schemas.openxmlformats.org/drawingml/2006/picture">
+                  <pic:nvPicPr>
+                    <pic:cNvPr id="1" name=""/>
+                    <pic:cNvPicPr/>
+                  </pic:nvPicPr>
+                  <pic:blipFill>
+                    <a:blip r:embed="rId11"/>
+                    <a:stretch>
+                      <a:fillRect/>
+                    </a:stretch>
+                  </pic:blipFill>
+                  <pic:spPr>
+                    <a:xfrm>
+                      <a:off x="0" y="0"/>
+                      <a:ext cx="1809750" cy="619125"/>
+                    </a:xfrm>
+                    <a:prstGeom prst="rect">
+                      <a:avLst/>
+                    </a:prstGeom>
+                  </pic:spPr>
+                </pic:pic>
+              </a:graphicData>
+            </a:graphic>
+          </wp:inline>
+        </w:drawing>
+      </w:r>
+    </w:p>
+    <w:p>
+      <w:pPr>
+        <w:pStyle w:val="Ttulo2"/>
+      </w:pPr>
+      <w:r>
+        <w:t>Ejercicio 2</w:t>
+      </w:r>
+    </w:p>
+    <w:p>
+      <w:r>
+        <w:t>Exponenciación modular rápida implementada en Python 2.7</w:t>
+      </w:r>
+    </w:p>
+    <w:p>
+      <w:r>
+        <w:rPr>
+          <w:noProof/>
+          <w:lang w:val="en-US" w:eastAsia="en-US"/>
+        </w:rPr>
+        <w:drawing>
+          <wp:inline distT="0" distB="0" distL="0" distR="0" wp14:anchorId="5CE5B583" wp14:editId="22385AA4">
+            <wp:extent cx="2105025" cy="1428750"/>
+            <wp:effectExtent l="0" t="0" r="9525" b="0"/>
+            <wp:docPr id="9" name="Imagen 9"/>
+            <wp:cNvGraphicFramePr>
+              <a:graphicFrameLocks xmlns:a="http://schemas.openxmlformats.org/drawingml/2006/main" noChangeAspect="1"/>
+            </wp:cNvGraphicFramePr>
+            <a:graphic xmlns:a="http://schemas.openxmlformats.org/drawingml/2006/main">
+              <a:graphicData uri="http://schemas.openxmlformats.org/drawingml/2006/picture">
+                <pic:pic xmlns:pic="http://schemas.openxmlformats.org/drawingml/2006/picture">
+                  <pic:nvPicPr>
+                    <pic:cNvPr id="1" name=""/>
+                    <pic:cNvPicPr/>
+                  </pic:nvPicPr>
+                  <pic:blipFill rotWithShape="1">
+                    <a:blip r:embed="rId12"/>
+                    <a:srcRect l="2644"/>
+                    <a:stretch/>
+                  </pic:blipFill>
+                  <pic:spPr bwMode="auto">
+                    <a:xfrm>
+                      <a:off x="0" y="0"/>
+                      <a:ext cx="2105025" cy="1428750"/>
+                    </a:xfrm>
+                    <a:prstGeom prst="rect">
+                      <a:avLst/>
+                    </a:prstGeom>
+                    <a:ln>
+                      <a:noFill/>
+                    </a:ln>
+                    <a:extLst>
+                      <a:ext uri="{53640926-AAD7-44D8-BBD7-CCE9431645EC}">
+                        <a14:shadowObscured xmlns:a14="http://schemas.microsoft.com/office/drawing/2010/main"/>
+                      </a:ext>
+                    </a:extLst>
+                  </pic:spPr>
+                </pic:pic>
+              </a:graphicData>
+            </a:graphic>
+          </wp:inline>
+        </w:drawing>
+      </w:r>
+      <w:r>
+        <w:rPr>
+          <w:noProof/>
+          <w:lang w:val="en-US" w:eastAsia="en-US"/>
+        </w:rPr>
+        <w:drawing>
+          <wp:inline distT="0" distB="0" distL="0" distR="0" wp14:anchorId="4C3AFFC4" wp14:editId="69676D09">
+            <wp:extent cx="2114550" cy="2171700"/>
+            <wp:effectExtent l="0" t="0" r="0" b="0"/>
+            <wp:docPr id="10" name="Imagen 10"/>
+            <wp:cNvGraphicFramePr>
+              <a:graphicFrameLocks xmlns:a="http://schemas.openxmlformats.org/drawingml/2006/main" noChangeAspect="1"/>
+            </wp:cNvGraphicFramePr>
+            <a:graphic xmlns:a="http://schemas.openxmlformats.org/drawingml/2006/main">
+              <a:graphicData uri="http://schemas.openxmlformats.org/drawingml/2006/picture">
+                <pic:pic xmlns:pic="http://schemas.openxmlformats.org/drawingml/2006/picture">
+                  <pic:nvPicPr>
+                    <pic:cNvPr id="1" name=""/>
+                    <pic:cNvPicPr/>
+                  </pic:nvPicPr>
+                  <pic:blipFill>
+                    <a:blip r:embed="rId13"/>
+                    <a:stretch>
+                      <a:fillRect/>
+                    </a:stretch>
+                  </pic:blipFill>
+                  <pic:spPr>
+                    <a:xfrm>
+                      <a:off x="0" y="0"/>
+                      <a:ext cx="2114550" cy="2171700"/>
+                    </a:xfrm>
+                    <a:prstGeom prst="rect">
+                      <a:avLst/>
+                    </a:prstGeom>
+                  </pic:spPr>
+                </pic:pic>
+              </a:graphicData>
+            </a:graphic>
+          </wp:inline>
+        </w:drawing>
+      </w:r>
+      <w:bookmarkStart w:id="0" w:name="_GoBack"/>
+      <w:bookmarkEnd w:id="0"/>
+    </w:p>
+    <w:p>
+      <w:pPr>
+        <w:pStyle w:val="Ttulo2"/>
+      </w:pPr>
+      <w:r>
+        <w:t>Ejercicio 3</w:t>
+      </w:r>
+    </w:p>
+    <w:p>
+      <w:proofErr w:type="spellStart"/>
+      <w:r>
+        <w:t>Selection</w:t>
+      </w:r>
+      <w:proofErr w:type="spellEnd"/>
+      <w:r>
+        <w:t xml:space="preserve"> </w:t>
+      </w:r>
+      <w:proofErr w:type="spellStart"/>
+      <w:r>
+        <w:t>sort</w:t>
+      </w:r>
+      <w:proofErr w:type="spellEnd"/>
+      <w:r>
+        <w:t xml:space="preserve"> implementado en Python 2.7</w:t>
+      </w:r>
+    </w:p>
+    <w:p>
+      <w:r>
+        <w:rPr>
+          <w:noProof/>
+          <w:lang w:val="en-US" w:eastAsia="en-US"/>
+        </w:rPr>
+        <w:drawing>
+          <wp:inline distT="0" distB="0" distL="0" distR="0" wp14:anchorId="63E83032" wp14:editId="6551BB53">
+            <wp:extent cx="4572000" cy="942975"/>
+            <wp:effectExtent l="0" t="0" r="0" b="9525"/>
+            <wp:docPr id="1" name="Imagen 1"/>
+            <wp:cNvGraphicFramePr>
+              <a:graphicFrameLocks xmlns:a="http://schemas.openxmlformats.org/drawingml/2006/main" noChangeAspect="1"/>
+            </wp:cNvGraphicFramePr>
+            <a:graphic xmlns:a="http://schemas.openxmlformats.org/drawingml/2006/main">
+              <a:graphicData uri="http://schemas.openxmlformats.org/drawingml/2006/picture">
+                <pic:pic xmlns:pic="http://schemas.openxmlformats.org/drawingml/2006/picture">
+                  <pic:nvPicPr>
+                    <pic:cNvPr id="1" name=""/>
+                    <pic:cNvPicPr/>
+                  </pic:nvPicPr>
+                  <pic:blipFill>
+                    <a:blip r:embed="rId14"/>
+                    <a:stretch>
+                      <a:fillRect/>
+                    </a:stretch>
+                  </pic:blipFill>
+                  <pic:spPr>
+                    <a:xfrm>
+                      <a:off x="0" y="0"/>
+                      <a:ext cx="4572000" cy="942975"/>
+                    </a:xfrm>
+                    <a:prstGeom prst="rect">
+                      <a:avLst/>
+                    </a:prstGeom>
+                  </pic:spPr>
+                </pic:pic>
+              </a:graphicData>
+            </a:graphic>
+          </wp:inline>
+        </w:drawing>
+      </w:r>
+      <w:r>
+        <w:rPr>
+          <w:noProof/>
+          <w:lang w:val="en-US" w:eastAsia="en-US"/>
+        </w:rPr>
+        <w:drawing>
+          <wp:inline distT="0" distB="0" distL="0" distR="0" wp14:anchorId="67F506F5" wp14:editId="570AAE61">
+            <wp:extent cx="1962150" cy="666750"/>
+            <wp:effectExtent l="0" t="0" r="0" b="0"/>
+            <wp:docPr id="2" name="Imagen 2"/>
+            <wp:cNvGraphicFramePr>
+              <a:graphicFrameLocks xmlns:a="http://schemas.openxmlformats.org/drawingml/2006/main" noChangeAspect="1"/>
+            </wp:cNvGraphicFramePr>
+            <a:graphic xmlns:a="http://schemas.openxmlformats.org/drawingml/2006/main">
+              <a:graphicData uri="http://schemas.openxmlformats.org/drawingml/2006/picture">
+                <pic:pic xmlns:pic="http://schemas.openxmlformats.org/drawingml/2006/picture">
+                  <pic:nvPicPr>
+                    <pic:cNvPr id="1" name=""/>
+                    <pic:cNvPicPr/>
+                  </pic:nvPicPr>
+                  <pic:blipFill>
+                    <a:blip r:embed="rId15"/>
+                    <a:stretch>
+                      <a:fillRect/>
+                    </a:stretch>
+                  </pic:blipFill>
+                  <pic:spPr>
+                    <a:xfrm>
+                      <a:off x="0" y="0"/>
+                      <a:ext cx="1962150" cy="666750"/>
+                    </a:xfrm>
+                    <a:prstGeom prst="rect">
+                      <a:avLst/>
+                    </a:prstGeom>
+                  </pic:spPr>
+                </pic:pic>
+              </a:graphicData>
+            </a:graphic>
+          </wp:inline>
+        </w:drawing>
+      </w:r>
+      <w:r>
+        <w:rPr>
+          <w:noProof/>
+          <w:lang w:val="en-US" w:eastAsia="en-US"/>
+        </w:rPr>
+        <w:drawing>
+          <wp:inline distT="0" distB="0" distL="0" distR="0" wp14:anchorId="0D32F15D" wp14:editId="137EE624">
+            <wp:extent cx="1971675" cy="647700"/>
+            <wp:effectExtent l="0" t="0" r="9525" b="0"/>
+            <wp:docPr id="4" name="Imagen 4"/>
+            <wp:cNvGraphicFramePr>
+              <a:graphicFrameLocks xmlns:a="http://schemas.openxmlformats.org/drawingml/2006/main" noChangeAspect="1"/>
+            </wp:cNvGraphicFramePr>
+            <a:graphic xmlns:a="http://schemas.openxmlformats.org/drawingml/2006/main">
+              <a:graphicData uri="http://schemas.openxmlformats.org/drawingml/2006/picture">
+                <pic:pic xmlns:pic="http://schemas.openxmlformats.org/drawingml/2006/picture">
+                  <pic:nvPicPr>
+                    <pic:cNvPr id="1" name=""/>
+                    <pic:cNvPicPr/>
+                  </pic:nvPicPr>
+                  <pic:blipFill>
+                    <a:blip r:embed="rId16"/>
+                    <a:stretch>
+                      <a:fillRect/>
+                    </a:stretch>
+                  </pic:blipFill>
+                  <pic:spPr>
+                    <a:xfrm>
+                      <a:off x="0" y="0"/>
                       <a:ext cx="1971675" cy="647700"/>
                     </a:xfrm>
                     <a:prstGeom prst="rect">
@@ -4899,8 +5168,6 @@
           </wp:inline>
         </w:drawing>
       </w:r>
-      <w:bookmarkStart w:id="0" w:name="_GoBack"/>
-      <w:bookmarkEnd w:id="0"/>
     </w:p>
     <w:p>
       <w:pPr>
@@ -4911,8 +5178,8 @@
       </w:r>
     </w:p>
     <w:sectPr>
-      <w:footerReference w:type="default" r:id="rId11"/>
-      <w:headerReference w:type="first" r:id="rId12"/>
+      <w:footerReference w:type="default" r:id="rId17"/>
+      <w:headerReference w:type="first" r:id="rId18"/>
       <w:pgSz w:w="12240" w:h="15840"/>
       <w:pgMar w:top="1417" w:right="1701" w:bottom="1417" w:left="1701" w:header="708" w:footer="708" w:gutter="0"/>
       <w:cols w:space="708"/>

</xml_diff>